<commit_message>
apaño para las nuevas funciones
</commit_message>
<xml_diff>
--- a/Memoria Práctica 1.docx
+++ b/Memoria Práctica 1.docx
@@ -186,7 +186,7 @@
           <w:rPr>
             <w:rStyle w:val="Hipervnculo"/>
           </w:rPr>
-          <w:t>https://github.com/danisilver/pevolutiva</w:t>
+          <w:t>https://github.com/danisilver/entregapev</w:t>
         </w:r>
       </w:hyperlink>
     </w:p>
@@ -506,6 +506,7 @@
     </w:p>
     <w:p>
       <w:pPr>
+        <w:outlineLvl w:val="2"/>
         <w:rPr>
           <w:rFonts w:eastAsiaTheme="minorEastAsia"/>
         </w:rPr>
@@ -514,14 +515,21 @@
         <w:rPr>
           <w:rStyle w:val="Ttulo3Car"/>
         </w:rPr>
-        <w:t>Función 1:</w:t>
+        <w:t>Función 1</w:t>
       </w:r>
       <w:r>
         <w:rPr>
           <w:rStyle w:val="Ttulo3Car"/>
         </w:rPr>
-        <w:br/>
-      </w:r>
+        <w:t>:</w:t>
+      </w:r>
+    </w:p>
+    <w:p>
+      <w:pPr>
+        <w:rPr>
+          <w:rFonts w:eastAsiaTheme="minorEastAsia"/>
+        </w:rPr>
+      </w:pPr>
       <m:oMathPara>
         <m:oMath>
           <m:r>
@@ -626,6 +634,7 @@
     </w:p>
     <w:p>
       <w:pPr>
+        <w:spacing w:after="0"/>
         <w:rPr>
           <w:rFonts w:eastAsiaTheme="minorEastAsia"/>
         </w:rPr>
@@ -691,6 +700,7 @@
     </w:p>
     <w:p>
       <w:pPr>
+        <w:spacing w:after="0"/>
         <w:rPr>
           <w:rFonts w:eastAsiaTheme="minorEastAsia"/>
         </w:rPr>
@@ -825,13 +835,15 @@
     </w:p>
     <w:p>
       <w:pPr>
-        <w:rPr>
-          <w:rFonts w:eastAsiaTheme="minorEastAsia"/>
-        </w:rPr>
-      </w:pPr>
-      <w:r>
+        <w:outlineLvl w:val="2"/>
         <w:rPr>
           <w:rStyle w:val="Ttulo3Car"/>
+        </w:rPr>
+      </w:pPr>
+      <w:r>
+        <w:rPr>
+          <w:rStyle w:val="Ttulo3Car"/>
+          <w:noProof/>
         </w:rPr>
         <w:drawing>
           <wp:anchor distT="0" distB="0" distL="114300" distR="114300" simplePos="0" relativeHeight="251661312" behindDoc="0" locked="0" layoutInCell="1" allowOverlap="1" wp14:anchorId="49ADC0AC" wp14:editId="29C5686B">
@@ -901,12 +913,13 @@
         </w:rPr>
         <w:t>:</w:t>
       </w:r>
-      <w:r>
-        <w:rPr>
-          <w:rFonts w:eastAsiaTheme="minorEastAsia"/>
-        </w:rPr>
-        <w:br/>
-      </w:r>
+    </w:p>
+    <w:p>
+      <w:pPr>
+        <w:rPr>
+          <w:rFonts w:eastAsiaTheme="minorEastAsia"/>
+        </w:rPr>
+      </w:pPr>
       <m:oMathPara>
         <m:oMath>
           <m:r>
@@ -1250,6 +1263,7 @@
     </w:p>
     <w:p>
       <w:pPr>
+        <w:outlineLvl w:val="2"/>
         <w:rPr>
           <w:rFonts w:eastAsiaTheme="minorEastAsia"/>
         </w:rPr>
@@ -1330,10 +1344,17 @@
       </w:r>
       <w:r>
         <w:rPr>
-          <w:rFonts w:eastAsiaTheme="minorEastAsia"/>
-        </w:rPr>
-        <w:br/>
-      </w:r>
+          <w:rStyle w:val="Ttulo3Car"/>
+        </w:rPr>
+        <w:t xml:space="preserve"> </w:t>
+      </w:r>
+    </w:p>
+    <w:p>
+      <w:pPr>
+        <w:rPr>
+          <w:rFonts w:eastAsiaTheme="minorEastAsia"/>
+        </w:rPr>
+      </w:pPr>
       <m:oMathPara>
         <m:oMath>
           <m:r>
@@ -1644,8 +1665,9 @@
     </w:p>
     <w:p>
       <w:pPr>
-        <w:rPr>
-          <w:rFonts w:eastAsiaTheme="minorEastAsia"/>
+        <w:outlineLvl w:val="2"/>
+        <w:rPr>
+          <w:rStyle w:val="Ttulo3Car"/>
         </w:rPr>
       </w:pPr>
       <w:r>
@@ -1770,26 +1792,31 @@
           </wp:anchor>
         </w:drawing>
       </w:r>
-      <w:proofErr w:type="spellStart"/>
       <w:r>
         <w:rPr>
           <w:rStyle w:val="Ttulo3Car"/>
         </w:rPr>
-        <w:t>Michalewicz</w:t>
-      </w:r>
-      <w:proofErr w:type="spellEnd"/>
+        <w:t>M</w:t>
+      </w:r>
       <w:r>
         <w:rPr>
           <w:rStyle w:val="Ttulo3Car"/>
         </w:rPr>
+        <w:t>ICHALEWICZ</w:t>
+      </w:r>
+      <w:r>
+        <w:rPr>
+          <w:rStyle w:val="Ttulo3Car"/>
+        </w:rPr>
         <w:t>:</w:t>
       </w:r>
-      <w:r>
-        <w:rPr>
-          <w:rFonts w:eastAsiaTheme="minorEastAsia"/>
-        </w:rPr>
-        <w:br/>
-      </w:r>
+    </w:p>
+    <w:p>
+      <w:pPr>
+        <w:rPr>
+          <w:rFonts w:eastAsiaTheme="minorEastAsia"/>
+        </w:rPr>
+      </w:pPr>
       <m:oMathPara>
         <m:oMath>
           <m:r>
@@ -2321,16 +2348,7 @@
         </w:drawing>
       </w:r>
       <w:r>
-        <w:t xml:space="preserve">DE JONG </w:t>
-      </w:r>
-      <w:r>
-        <w:t>n</w:t>
-      </w:r>
-      <w:r>
-        <w:t>5</w:t>
-      </w:r>
-      <w:r>
-        <w:t>:</w:t>
+        <w:t>DE JONG n5:</w:t>
       </w:r>
       <w:r>
         <w:t xml:space="preserve"> </w:t>
@@ -3348,18 +3366,65 @@
       </m:oMathPara>
     </w:p>
     <w:p>
+      <w:pPr>
+        <w:rPr>
+          <w:rStyle w:val="Ttulo3Car"/>
+        </w:rPr>
+      </w:pPr>
       <w:r>
         <w:rPr>
           <w:noProof/>
         </w:rPr>
+        <w:t xml:space="preserve">Mínimo en </w:t>
+      </w:r>
+      <m:oMath>
+        <m:r>
+          <w:rPr>
+            <w:rFonts w:ascii="Cambria Math" w:hAnsi="Cambria Math"/>
+            <w:noProof/>
+          </w:rPr>
+          <m:t>f</m:t>
+        </m:r>
+        <m:d>
+          <m:dPr>
+            <m:ctrlPr>
+              <w:rPr>
+                <w:rFonts w:ascii="Cambria Math" w:hAnsi="Cambria Math"/>
+                <w:i/>
+                <w:noProof/>
+              </w:rPr>
+            </m:ctrlPr>
+          </m:dPr>
+          <m:e>
+            <m:r>
+              <w:rPr>
+                <w:rFonts w:ascii="Cambria Math" w:hAnsi="Cambria Math"/>
+                <w:noProof/>
+              </w:rPr>
+              <m:t>π,π</m:t>
+            </m:r>
+          </m:e>
+        </m:d>
+        <m:r>
+          <w:rPr>
+            <w:rFonts w:ascii="Cambria Math" w:hAnsi="Cambria Math"/>
+            <w:noProof/>
+          </w:rPr>
+          <m:t>=-1</m:t>
+        </m:r>
+      </m:oMath>
+      <w:r>
+        <w:rPr>
+          <w:noProof/>
+        </w:rPr>
         <w:drawing>
-          <wp:anchor distT="0" distB="0" distL="114300" distR="114300" simplePos="0" relativeHeight="251713536" behindDoc="0" locked="0" layoutInCell="1" allowOverlap="1" wp14:anchorId="1F9CC836" wp14:editId="275F2E1D">
+          <wp:anchor distT="0" distB="0" distL="114300" distR="114300" simplePos="0" relativeHeight="251713536" behindDoc="0" locked="0" layoutInCell="1" allowOverlap="1" wp14:anchorId="1F9CC836" wp14:editId="4513F506">
             <wp:simplePos x="0" y="0"/>
             <wp:positionH relativeFrom="column">
-              <wp:posOffset>-32385</wp:posOffset>
+              <wp:posOffset>53340</wp:posOffset>
             </wp:positionH>
             <wp:positionV relativeFrom="page">
-              <wp:posOffset>6019800</wp:posOffset>
+              <wp:posOffset>6362700</wp:posOffset>
             </wp:positionV>
             <wp:extent cx="2781300" cy="2876550"/>
             <wp:effectExtent l="0" t="0" r="0" b="0"/>
@@ -3404,55 +3469,19 @@
       </w:r>
       <w:r>
         <w:rPr>
+          <w:rStyle w:val="Ttulo3Car"/>
+        </w:rPr>
+        <w:br w:type="page"/>
+      </w:r>
+    </w:p>
+    <w:p>
+      <w:pPr>
+        <w:outlineLvl w:val="2"/>
+      </w:pPr>
+      <w:r>
+        <w:rPr>
+          <w:rStyle w:val="Ttulo3Car"/>
           <w:noProof/>
-        </w:rPr>
-        <w:t xml:space="preserve">Mínimo en </w:t>
-      </w:r>
-      <m:oMath>
-        <m:r>
-          <w:rPr>
-            <w:rFonts w:ascii="Cambria Math" w:hAnsi="Cambria Math"/>
-            <w:noProof/>
-          </w:rPr>
-          <m:t>f</m:t>
-        </m:r>
-        <m:d>
-          <m:dPr>
-            <m:ctrlPr>
-              <w:rPr>
-                <w:rFonts w:ascii="Cambria Math" w:hAnsi="Cambria Math"/>
-                <w:i/>
-                <w:noProof/>
-              </w:rPr>
-            </m:ctrlPr>
-          </m:dPr>
-          <m:e>
-            <m:r>
-              <w:rPr>
-                <w:rFonts w:ascii="Cambria Math" w:hAnsi="Cambria Math"/>
-                <w:noProof/>
-              </w:rPr>
-              <m:t>π,π</m:t>
-            </m:r>
-          </m:e>
-        </m:d>
-        <m:r>
-          <w:rPr>
-            <w:rFonts w:ascii="Cambria Math" w:hAnsi="Cambria Math"/>
-            <w:noProof/>
-          </w:rPr>
-          <m:t>=-1</m:t>
-        </m:r>
-      </m:oMath>
-      <w:r>
-        <w:br/>
-      </w:r>
-      <w:r>
-        <w:br w:type="page"/>
-      </w:r>
-      <w:r>
-        <w:rPr>
-          <w:rStyle w:val="Ttulo3Car"/>
         </w:rPr>
         <w:lastRenderedPageBreak/>
         <w:drawing>
@@ -3514,6 +3543,7 @@
       <w:r>
         <w:rPr>
           <w:rStyle w:val="Ttulo3Car"/>
+          <w:noProof/>
         </w:rPr>
         <w:drawing>
           <wp:anchor distT="0" distB="0" distL="114300" distR="114300" simplePos="0" relativeHeight="251714560" behindDoc="0" locked="0" layoutInCell="1" allowOverlap="1" wp14:anchorId="5D251698" wp14:editId="4CE0370F">
@@ -3974,6 +4004,9 @@
             </m:e>
           </m:d>
           <m:r>
+            <m:rPr>
+              <m:sty m:val="p"/>
+            </m:rPr>
             <w:br/>
           </m:r>
         </m:oMath>
@@ -4015,13 +4048,7 @@
           <w:rPr>
             <w:rFonts w:ascii="Cambria Math" w:eastAsiaTheme="minorEastAsia" w:hAnsi="Cambria Math"/>
           </w:rPr>
-          <m:t>=</m:t>
-        </m:r>
-        <m:r>
-          <w:rPr>
-            <w:rFonts w:ascii="Cambria Math" w:eastAsiaTheme="minorEastAsia" w:hAnsi="Cambria Math"/>
-          </w:rPr>
-          <m:t>f</m:t>
+          <m:t>=f</m:t>
         </m:r>
         <m:d>
           <m:dPr>
@@ -4047,13 +4074,7 @@
           <w:rPr>
             <w:rFonts w:ascii="Cambria Math" w:eastAsiaTheme="minorEastAsia" w:hAnsi="Cambria Math"/>
           </w:rPr>
-          <m:t>=</m:t>
-        </m:r>
-        <m:r>
-          <w:rPr>
-            <w:rFonts w:ascii="Cambria Math" w:eastAsiaTheme="minorEastAsia" w:hAnsi="Cambria Math"/>
-          </w:rPr>
-          <m:t>f</m:t>
+          <m:t>=f</m:t>
         </m:r>
         <m:d>
           <m:dPr>
@@ -4071,16 +4092,7 @@
               <w:rPr>
                 <w:rFonts w:ascii="Cambria Math" w:eastAsiaTheme="minorEastAsia" w:hAnsi="Cambria Math"/>
               </w:rPr>
-              <m:t>-</m:t>
-            </m:r>
-            <m:r>
-              <m:rPr>
-                <m:sty m:val="p"/>
-              </m:rPr>
-              <w:rPr>
-                <w:rFonts w:ascii="Cambria Math" w:eastAsiaTheme="minorEastAsia" w:hAnsi="Cambria Math"/>
-              </w:rPr>
-              <m:t>1.3491, 1.3491</m:t>
+              <m:t>-1.3491, 1.3491</m:t>
             </m:r>
           </m:e>
         </m:d>
@@ -4436,6 +4448,9 @@
             <m:t>)</m:t>
           </m:r>
           <m:r>
+            <m:rPr>
+              <m:sty m:val="p"/>
+            </m:rPr>
             <w:br/>
           </m:r>
         </m:oMath>
@@ -5298,6 +5313,11 @@
       <w:r>
         <w:t xml:space="preserve"> se muestran ejecuciones del algoritmo con su correspondiente semilla para volver a replicar la ejecución:</w:t>
       </w:r>
+    </w:p>
+    <w:p>
+      <w:r>
+        <w:t>Fig. función 1</w:t>
+      </w:r>
       <w:r>
         <w:rPr>
           <w:noProof/>
@@ -5305,7 +5325,6 @@
         <w:t xml:space="preserve"> </w:t>
       </w:r>
     </w:p>
-    <w:p/>
     <w:p>
       <w:pPr>
         <w:spacing w:after="0"/>
@@ -5639,6 +5658,44 @@
           <w:rFonts w:eastAsiaTheme="minorEastAsia"/>
         </w:rPr>
       </w:pPr>
+    </w:p>
+    <w:p>
+      <w:pPr>
+        <w:rPr>
+          <w:rFonts w:eastAsiaTheme="minorEastAsia"/>
+        </w:rPr>
+      </w:pPr>
+      <w:r>
+        <w:rPr>
+          <w:rFonts w:eastAsiaTheme="minorEastAsia"/>
+        </w:rPr>
+        <w:t>Vemos que se pasa, esto puede ser debido a</w:t>
+      </w:r>
+      <w:r>
+        <w:rPr>
+          <w:rFonts w:eastAsiaTheme="minorEastAsia"/>
+        </w:rPr>
+        <w:t xml:space="preserve">l método de precisión numérico y a que la topología de la función es muy variable, poniendo la tolerancia a </w:t>
+      </w:r>
+      <w:r>
+        <w:rPr>
+          <w:rFonts w:eastAsiaTheme="minorEastAsia"/>
+        </w:rPr>
+        <w:t>1.0E-5</w:t>
+      </w:r>
+      <w:r>
+        <w:rPr>
+          <w:rFonts w:eastAsiaTheme="minorEastAsia"/>
+        </w:rPr>
+        <w:t xml:space="preserve"> se consigue una mejor precisión, por ejemplo: </w:t>
+      </w:r>
+    </w:p>
+    <w:p>
+      <w:pPr>
+        <w:rPr>
+          <w:rFonts w:eastAsiaTheme="minorEastAsia"/>
+        </w:rPr>
+      </w:pPr>
       <w:r>
         <w:rPr>
           <w:rFonts w:eastAsiaTheme="minorEastAsia"/>
@@ -5649,7 +5706,7 @@
         <w:rPr>
           <w:rFonts w:eastAsiaTheme="minorEastAsia"/>
         </w:rPr>
-        <w:t>1.594.980.797.045</w:t>
+        <w:t>1.594.981.153.958</w:t>
       </w:r>
       <w:r>
         <w:rPr>
@@ -5661,51 +5718,96 @@
         <w:rPr>
           <w:rFonts w:eastAsiaTheme="minorEastAsia"/>
         </w:rPr>
-        <w:t>mejor global:x:11.625</w:t>
-      </w:r>
-      <w:r>
-        <w:rPr>
-          <w:rFonts w:eastAsiaTheme="minorEastAsia"/>
-        </w:rPr>
-        <w:t>,</w:t>
-      </w:r>
-      <w:r>
-        <w:rPr>
-          <w:rFonts w:eastAsiaTheme="minorEastAsia"/>
-        </w:rPr>
-        <w:t xml:space="preserve"> y:5.72</w:t>
-      </w:r>
-      <w:r>
-        <w:rPr>
-          <w:rFonts w:eastAsiaTheme="minorEastAsia"/>
-        </w:rPr>
-        <w:t>,</w:t>
-      </w:r>
-      <w:r>
-        <w:rPr>
-          <w:rFonts w:eastAsiaTheme="minorEastAsia"/>
-        </w:rPr>
-        <w:t xml:space="preserve"> value2optimize:38.8497</w:t>
-      </w:r>
-    </w:p>
-    <w:p>
-      <w:pPr>
-        <w:rPr>
-          <w:rFonts w:eastAsiaTheme="minorEastAsia"/>
-        </w:rPr>
-      </w:pPr>
-    </w:p>
-    <w:p>
-      <w:pPr>
-        <w:rPr>
-          <w:rFonts w:eastAsiaTheme="minorEastAsia"/>
-        </w:rPr>
-      </w:pPr>
-      <w:r>
-        <w:rPr>
-          <w:rFonts w:eastAsiaTheme="minorEastAsia"/>
-        </w:rPr>
-        <w:t>Vemos que se pasa, esto puede ser debido a la precisión, aka tolerancia.</w:t>
+        <w:t>mejor global:x:11.63 y:5.</w:t>
+      </w:r>
+      <w:proofErr w:type="gramStart"/>
+      <w:r>
+        <w:rPr>
+          <w:rFonts w:eastAsiaTheme="minorEastAsia"/>
+        </w:rPr>
+        <w:t>72</w:t>
+      </w:r>
+      <w:r>
+        <w:rPr>
+          <w:rFonts w:eastAsiaTheme="minorEastAsia"/>
+        </w:rPr>
+        <w:t xml:space="preserve"> ,</w:t>
+      </w:r>
+      <w:proofErr w:type="gramEnd"/>
+      <w:r>
+        <w:rPr>
+          <w:rFonts w:eastAsiaTheme="minorEastAsia"/>
+        </w:rPr>
+        <w:t xml:space="preserve"> </w:t>
+      </w:r>
+      <w:r>
+        <w:rPr>
+          <w:rFonts w:eastAsiaTheme="minorEastAsia"/>
+        </w:rPr>
+        <w:t>value2optimize:38.795270676630295</w:t>
+      </w:r>
+      <w:r>
+        <w:rPr>
+          <w:rFonts w:eastAsiaTheme="minorEastAsia"/>
+        </w:rPr>
+        <w:t xml:space="preserve"> y elitismo: 0.1(1/100 individuos)</w:t>
+      </w:r>
+    </w:p>
+    <w:p>
+      <w:pPr>
+        <w:rPr>
+          <w:rFonts w:eastAsiaTheme="minorEastAsia"/>
+        </w:rPr>
+      </w:pPr>
+      <w:r>
+        <w:rPr>
+          <w:rFonts w:eastAsiaTheme="minorEastAsia"/>
+        </w:rPr>
+        <w:t xml:space="preserve">Función: EASOM: Seed: </w:t>
+      </w:r>
+      <w:r>
+        <w:rPr>
+          <w:rFonts w:eastAsiaTheme="minorEastAsia"/>
+        </w:rPr>
+        <w:t>1.594.981.153.958</w:t>
+      </w:r>
+      <w:r>
+        <w:rPr>
+          <w:rFonts w:eastAsiaTheme="minorEastAsia"/>
+        </w:rPr>
+        <w:t xml:space="preserve">, </w:t>
+      </w:r>
+      <w:r>
+        <w:rPr>
+          <w:rFonts w:eastAsiaTheme="minorEastAsia"/>
+        </w:rPr>
+        <w:t>mejor global:x:3.1474382623266592 y:3.14029762566976 value2</w:t>
+      </w:r>
+      <w:proofErr w:type="gramStart"/>
+      <w:r>
+        <w:rPr>
+          <w:rFonts w:eastAsiaTheme="minorEastAsia"/>
+        </w:rPr>
+        <w:t>optimize:-</w:t>
+      </w:r>
+      <w:proofErr w:type="gramEnd"/>
+      <w:r>
+        <w:rPr>
+          <w:rFonts w:eastAsiaTheme="minorEastAsia"/>
+        </w:rPr>
+        <w:t>0.999</w:t>
+      </w:r>
+      <w:r>
+        <w:rPr>
+          <w:rFonts w:eastAsiaTheme="minorEastAsia"/>
+        </w:rPr>
+        <w:t>…</w:t>
+      </w:r>
+      <w:r>
+        <w:rPr>
+          <w:rFonts w:eastAsiaTheme="minorEastAsia"/>
+        </w:rPr>
+        <w:t>46</w:t>
       </w:r>
     </w:p>
     <w:p>
@@ -5719,77 +5821,13 @@
           <w:noProof/>
         </w:rPr>
         <w:drawing>
-          <wp:anchor distT="0" distB="0" distL="114300" distR="114300" simplePos="0" relativeHeight="251673600" behindDoc="0" locked="0" layoutInCell="1" allowOverlap="1" wp14:anchorId="604474B7" wp14:editId="3D3E6F91">
-            <wp:simplePos x="0" y="0"/>
-            <wp:positionH relativeFrom="margin">
-              <wp:posOffset>1905</wp:posOffset>
-            </wp:positionH>
-            <wp:positionV relativeFrom="paragraph">
-              <wp:posOffset>1565910</wp:posOffset>
-            </wp:positionV>
-            <wp:extent cx="2625725" cy="675005"/>
-            <wp:effectExtent l="0" t="0" r="3175" b="0"/>
-            <wp:wrapSquare wrapText="bothSides"/>
-            <wp:docPr id="20" name="Imagen 20"/>
-            <wp:cNvGraphicFramePr>
-              <a:graphicFrameLocks xmlns:a="http://schemas.openxmlformats.org/drawingml/2006/main" noChangeAspect="1"/>
-            </wp:cNvGraphicFramePr>
-            <a:graphic xmlns:a="http://schemas.openxmlformats.org/drawingml/2006/main">
-              <a:graphicData uri="http://schemas.openxmlformats.org/drawingml/2006/picture">
-                <pic:pic xmlns:pic="http://schemas.openxmlformats.org/drawingml/2006/picture">
-                  <pic:nvPicPr>
-                    <pic:cNvPr id="1" name=""/>
-                    <pic:cNvPicPr/>
-                  </pic:nvPicPr>
-                  <pic:blipFill rotWithShape="1">
-                    <a:blip r:embed="rId34">
-                      <a:extLst>
-                        <a:ext uri="{28A0092B-C50C-407E-A947-70E740481C1C}">
-                          <a14:useLocalDpi xmlns:a14="http://schemas.microsoft.com/office/drawing/2010/main" val="0"/>
-                        </a:ext>
-                      </a:extLst>
-                    </a:blip>
-                    <a:srcRect t="12346" r="3703" b="1"/>
-                    <a:stretch/>
-                  </pic:blipFill>
-                  <pic:spPr bwMode="auto">
-                    <a:xfrm>
-                      <a:off x="0" y="0"/>
-                      <a:ext cx="2625725" cy="675005"/>
-                    </a:xfrm>
-                    <a:prstGeom prst="rect">
-                      <a:avLst/>
-                    </a:prstGeom>
-                    <a:ln>
-                      <a:noFill/>
-                    </a:ln>
-                    <a:extLst>
-                      <a:ext uri="{53640926-AAD7-44D8-BBD7-CCE9431645EC}">
-                        <a14:shadowObscured xmlns:a14="http://schemas.microsoft.com/office/drawing/2010/main"/>
-                      </a:ext>
-                    </a:extLst>
-                  </pic:spPr>
-                </pic:pic>
-              </a:graphicData>
-            </a:graphic>
-            <wp14:sizeRelH relativeFrom="margin">
-              <wp14:pctWidth>0</wp14:pctWidth>
-            </wp14:sizeRelH>
-          </wp:anchor>
-        </w:drawing>
-      </w:r>
-      <w:r>
-        <w:rPr>
-          <w:noProof/>
-        </w:rPr>
-        <w:drawing>
-          <wp:anchor distT="0" distB="0" distL="114300" distR="114300" simplePos="0" relativeHeight="251672576" behindDoc="0" locked="0" layoutInCell="1" allowOverlap="1" wp14:anchorId="1F4AD469" wp14:editId="14C3859B">
+          <wp:anchor distT="0" distB="0" distL="114300" distR="114300" simplePos="0" relativeHeight="251672576" behindDoc="0" locked="0" layoutInCell="1" allowOverlap="1" wp14:anchorId="1F4AD469" wp14:editId="2FFBBF7D">
             <wp:simplePos x="0" y="0"/>
             <wp:positionH relativeFrom="margin">
               <wp:align>left</wp:align>
             </wp:positionH>
             <wp:positionV relativeFrom="paragraph">
-              <wp:posOffset>768350</wp:posOffset>
+              <wp:posOffset>850265</wp:posOffset>
             </wp:positionV>
             <wp:extent cx="2625725" cy="688975"/>
             <wp:effectExtent l="0" t="0" r="3175" b="0"/>
@@ -5806,7 +5844,7 @@
                     <pic:cNvPicPr/>
                   </pic:nvPicPr>
                   <pic:blipFill rotWithShape="1">
-                    <a:blip r:embed="rId35">
+                    <a:blip r:embed="rId34">
                       <a:extLst>
                         <a:ext uri="{28A0092B-C50C-407E-A947-70E740481C1C}">
                           <a14:useLocalDpi xmlns:a14="http://schemas.microsoft.com/office/drawing/2010/main" val="0"/>
@@ -5850,9 +5888,17 @@
           <w:noProof/>
         </w:rPr>
         <w:drawing>
-          <wp:inline distT="0" distB="0" distL="0" distR="0" wp14:anchorId="2BE94D66" wp14:editId="304AFD79">
-            <wp:extent cx="2713939" cy="653586"/>
+          <wp:anchor distT="0" distB="0" distL="114300" distR="114300" simplePos="0" relativeHeight="251720704" behindDoc="0" locked="0" layoutInCell="1" allowOverlap="1" wp14:anchorId="2BE94D66" wp14:editId="301C7660">
+            <wp:simplePos x="0" y="0"/>
+            <wp:positionH relativeFrom="column">
+              <wp:posOffset>-3810</wp:posOffset>
+            </wp:positionH>
+            <wp:positionV relativeFrom="page">
+              <wp:posOffset>8210550</wp:posOffset>
+            </wp:positionV>
+            <wp:extent cx="2635250" cy="653415"/>
             <wp:effectExtent l="0" t="0" r="0" b="0"/>
+            <wp:wrapSquare wrapText="bothSides"/>
             <wp:docPr id="19" name="Imagen 19"/>
             <wp:cNvGraphicFramePr>
               <a:graphicFrameLocks xmlns:a="http://schemas.openxmlformats.org/drawingml/2006/main" noChangeAspect="1"/>
@@ -5864,8 +5910,123 @@
                     <pic:cNvPr id="1" name=""/>
                     <pic:cNvPicPr/>
                   </pic:nvPicPr>
+                  <pic:blipFill rotWithShape="1">
+                    <a:blip r:embed="rId35">
+                      <a:extLst>
+                        <a:ext uri="{28A0092B-C50C-407E-A947-70E740481C1C}">
+                          <a14:useLocalDpi xmlns:a14="http://schemas.microsoft.com/office/drawing/2010/main" val="0"/>
+                        </a:ext>
+                      </a:extLst>
+                    </a:blip>
+                    <a:srcRect r="2879"/>
+                    <a:stretch/>
+                  </pic:blipFill>
+                  <pic:spPr bwMode="auto">
+                    <a:xfrm>
+                      <a:off x="0" y="0"/>
+                      <a:ext cx="2635250" cy="653415"/>
+                    </a:xfrm>
+                    <a:prstGeom prst="rect">
+                      <a:avLst/>
+                    </a:prstGeom>
+                    <a:ln>
+                      <a:noFill/>
+                    </a:ln>
+                    <a:extLst>
+                      <a:ext uri="{53640926-AAD7-44D8-BBD7-CCE9431645EC}">
+                        <a14:shadowObscured xmlns:a14="http://schemas.microsoft.com/office/drawing/2010/main"/>
+                      </a:ext>
+                    </a:extLst>
+                  </pic:spPr>
+                </pic:pic>
+              </a:graphicData>
+            </a:graphic>
+            <wp14:sizeRelH relativeFrom="margin">
+              <wp14:pctWidth>0</wp14:pctWidth>
+            </wp14:sizeRelH>
+          </wp:anchor>
+        </w:drawing>
+      </w:r>
+      <w:r>
+        <w:rPr>
+          <w:rFonts w:eastAsiaTheme="minorEastAsia"/>
+        </w:rPr>
+        <w:t xml:space="preserve">podemos observar que con selección por torneo los mejores de cada </w:t>
+      </w:r>
+      <w:r>
+        <w:rPr>
+          <w:rFonts w:eastAsiaTheme="minorEastAsia"/>
+        </w:rPr>
+        <w:t>iteración</w:t>
+      </w:r>
+      <w:r>
+        <w:rPr>
+          <w:rFonts w:eastAsiaTheme="minorEastAsia"/>
+        </w:rPr>
+        <w:t xml:space="preserve"> se parecen mucho a los globales, ya que las </w:t>
+      </w:r>
+      <w:r>
+        <w:rPr>
+          <w:rFonts w:eastAsiaTheme="minorEastAsia"/>
+        </w:rPr>
+        <w:t>líneas</w:t>
+      </w:r>
+      <w:r>
+        <w:rPr>
+          <w:rFonts w:eastAsiaTheme="minorEastAsia"/>
+        </w:rPr>
+        <w:t xml:space="preserve"> rojas y azules casi se solapan, esto es debido a que la selección por tornero es muy elitista</w:t>
+      </w:r>
+    </w:p>
+    <w:p>
+      <w:pPr>
+        <w:rPr>
+          <w:rFonts w:eastAsiaTheme="minorEastAsia"/>
+        </w:rPr>
+      </w:pPr>
+    </w:p>
+    <w:p>
+      <w:pPr>
+        <w:rPr>
+          <w:rFonts w:eastAsiaTheme="minorEastAsia"/>
+        </w:rPr>
+      </w:pPr>
+      <w:r>
+        <w:rPr>
+          <w:noProof/>
+        </w:rPr>
+        <w:lastRenderedPageBreak/>
+        <w:drawing>
+          <wp:anchor distT="0" distB="0" distL="114300" distR="114300" simplePos="0" relativeHeight="251674624" behindDoc="0" locked="0" layoutInCell="1" allowOverlap="1" wp14:anchorId="47EAE65F" wp14:editId="6DDA1EED">
+            <wp:simplePos x="0" y="0"/>
+            <wp:positionH relativeFrom="column">
+              <wp:posOffset>5715</wp:posOffset>
+            </wp:positionH>
+            <wp:positionV relativeFrom="page">
+              <wp:posOffset>895350</wp:posOffset>
+            </wp:positionV>
+            <wp:extent cx="2562225" cy="1777365"/>
+            <wp:effectExtent l="0" t="0" r="9525" b="0"/>
+            <wp:wrapSquare wrapText="bothSides"/>
+            <wp:docPr id="22" name="Imagen 22"/>
+            <wp:cNvGraphicFramePr>
+              <a:graphicFrameLocks xmlns:a="http://schemas.openxmlformats.org/drawingml/2006/main" noChangeAspect="1"/>
+            </wp:cNvGraphicFramePr>
+            <a:graphic xmlns:a="http://schemas.openxmlformats.org/drawingml/2006/main">
+              <a:graphicData uri="http://schemas.openxmlformats.org/drawingml/2006/picture">
+                <pic:pic xmlns:pic="http://schemas.openxmlformats.org/drawingml/2006/picture">
+                  <pic:nvPicPr>
+                    <pic:cNvPr id="1" name=""/>
+                    <pic:cNvPicPr/>
+                  </pic:nvPicPr>
                   <pic:blipFill>
-                    <a:blip r:embed="rId36"/>
+                    <a:blip r:embed="rId36">
+                      <a:extLst>
+                        <a:ext uri="{28A0092B-C50C-407E-A947-70E740481C1C}">
+                          <a14:useLocalDpi xmlns:a14="http://schemas.microsoft.com/office/drawing/2010/main" val="0"/>
+                        </a:ext>
+                      </a:extLst>
+                    </a:blip>
                     <a:stretch>
                       <a:fillRect/>
                     </a:stretch>
@@ -5873,7 +6034,7 @@
                   <pic:spPr>
                     <a:xfrm>
                       <a:off x="0" y="0"/>
-                      <a:ext cx="2713939" cy="653586"/>
+                      <a:ext cx="2562225" cy="1777365"/>
                     </a:xfrm>
                     <a:prstGeom prst="rect">
                       <a:avLst/>
@@ -5882,91 +6043,26 @@
                 </pic:pic>
               </a:graphicData>
             </a:graphic>
-          </wp:inline>
+          </wp:anchor>
         </w:drawing>
       </w:r>
       <w:r>
         <w:rPr>
           <w:noProof/>
         </w:rPr>
-        <w:t xml:space="preserve"> </w:t>
-      </w:r>
-      <w:r>
-        <w:rPr>
-          <w:rFonts w:eastAsiaTheme="minorEastAsia"/>
-        </w:rPr>
-        <w:t xml:space="preserve">podemos observar que con selección por torneo los mejores de cada </w:t>
-      </w:r>
-      <w:r>
-        <w:rPr>
-          <w:rFonts w:eastAsiaTheme="minorEastAsia"/>
-        </w:rPr>
-        <w:t>iteración</w:t>
-      </w:r>
-      <w:r>
-        <w:rPr>
-          <w:rFonts w:eastAsiaTheme="minorEastAsia"/>
-        </w:rPr>
-        <w:t xml:space="preserve"> se parecen mucho a los globales, ya que las </w:t>
-      </w:r>
-      <w:r>
-        <w:rPr>
-          <w:rFonts w:eastAsiaTheme="minorEastAsia"/>
-        </w:rPr>
-        <w:t>líneas</w:t>
-      </w:r>
-      <w:r>
-        <w:rPr>
-          <w:rFonts w:eastAsiaTheme="minorEastAsia"/>
-        </w:rPr>
-        <w:t xml:space="preserve"> rojas y azules casi se solapan, esto es debido a que la selección por tornero es muy elitista</w:t>
-      </w:r>
-    </w:p>
-    <w:p>
-      <w:pPr>
-        <w:rPr>
-          <w:rFonts w:eastAsiaTheme="minorEastAsia"/>
-        </w:rPr>
-      </w:pPr>
-    </w:p>
-    <w:p>
-      <w:pPr>
-        <w:rPr>
-          <w:noProof/>
-        </w:rPr>
-      </w:pPr>
-    </w:p>
-    <w:p>
-      <w:pPr>
-        <w:rPr>
-          <w:noProof/>
-        </w:rPr>
-      </w:pPr>
-    </w:p>
-    <w:p>
-      <w:pPr>
-        <w:rPr>
-          <w:rFonts w:eastAsiaTheme="minorEastAsia"/>
-        </w:rPr>
-      </w:pPr>
-      <w:r>
-        <w:rPr>
-          <w:noProof/>
-        </w:rPr>
-        <w:lastRenderedPageBreak/>
         <w:drawing>
-          <wp:anchor distT="0" distB="0" distL="114300" distR="114300" simplePos="0" relativeHeight="251674624" behindDoc="0" locked="0" layoutInCell="1" allowOverlap="1" wp14:anchorId="47EAE65F" wp14:editId="19949511">
+          <wp:anchor distT="0" distB="0" distL="114300" distR="114300" simplePos="0" relativeHeight="251721728" behindDoc="0" locked="0" layoutInCell="1" allowOverlap="1" wp14:anchorId="74277CBF" wp14:editId="7C149B06">
             <wp:simplePos x="0" y="0"/>
             <wp:positionH relativeFrom="column">
-              <wp:posOffset>1905</wp:posOffset>
+              <wp:posOffset>2691765</wp:posOffset>
             </wp:positionH>
-            <wp:positionV relativeFrom="paragraph">
-              <wp:posOffset>0</wp:posOffset>
+            <wp:positionV relativeFrom="page">
+              <wp:posOffset>895350</wp:posOffset>
             </wp:positionV>
-            <wp:extent cx="2562225" cy="1777365"/>
-            <wp:effectExtent l="0" t="0" r="9525" b="0"/>
+            <wp:extent cx="2501265" cy="668655"/>
+            <wp:effectExtent l="0" t="0" r="0" b="0"/>
             <wp:wrapSquare wrapText="bothSides"/>
-            <wp:docPr id="22" name="Imagen 22"/>
+            <wp:docPr id="24" name="Imagen 24"/>
             <wp:cNvGraphicFramePr>
               <a:graphicFrameLocks xmlns:a="http://schemas.openxmlformats.org/drawingml/2006/main" noChangeAspect="1"/>
             </wp:cNvGraphicFramePr>
@@ -5992,7 +6088,7 @@
                   <pic:spPr>
                     <a:xfrm>
                       <a:off x="0" y="0"/>
-                      <a:ext cx="2562225" cy="1777365"/>
+                      <a:ext cx="2501265" cy="668655"/>
                     </a:xfrm>
                     <a:prstGeom prst="rect">
                       <a:avLst/>
@@ -6004,15 +6100,30 @@
           </wp:anchor>
         </w:drawing>
       </w:r>
+    </w:p>
+    <w:p>
+      <w:pPr>
+        <w:rPr>
+          <w:rFonts w:eastAsiaTheme="minorEastAsia"/>
+        </w:rPr>
+      </w:pPr>
       <w:r>
         <w:rPr>
           <w:noProof/>
         </w:rPr>
         <w:drawing>
-          <wp:inline distT="0" distB="0" distL="0" distR="0" wp14:anchorId="74277CBF" wp14:editId="29E9A7D8">
-            <wp:extent cx="2501265" cy="668655"/>
-            <wp:effectExtent l="0" t="0" r="0" b="0"/>
-            <wp:docPr id="24" name="Imagen 24"/>
+          <wp:anchor distT="0" distB="0" distL="114300" distR="114300" simplePos="0" relativeHeight="251722752" behindDoc="0" locked="0" layoutInCell="1" allowOverlap="1" wp14:anchorId="03D8D813" wp14:editId="714052A0">
+            <wp:simplePos x="0" y="0"/>
+            <wp:positionH relativeFrom="column">
+              <wp:posOffset>2691765</wp:posOffset>
+            </wp:positionH>
+            <wp:positionV relativeFrom="page">
+              <wp:posOffset>1847850</wp:posOffset>
+            </wp:positionV>
+            <wp:extent cx="2508885" cy="814070"/>
+            <wp:effectExtent l="0" t="0" r="5715" b="5080"/>
+            <wp:wrapSquare wrapText="bothSides"/>
+            <wp:docPr id="25" name="Imagen 25"/>
             <wp:cNvGraphicFramePr>
               <a:graphicFrameLocks xmlns:a="http://schemas.openxmlformats.org/drawingml/2006/main" noChangeAspect="1"/>
             </wp:cNvGraphicFramePr>
@@ -6038,7 +6149,7 @@
                   <pic:spPr>
                     <a:xfrm>
                       <a:off x="0" y="0"/>
-                      <a:ext cx="2501265" cy="668655"/>
+                      <a:ext cx="2508885" cy="814070"/>
                     </a:xfrm>
                     <a:prstGeom prst="rect">
                       <a:avLst/>
@@ -6047,63 +6158,9 @@
                 </pic:pic>
               </a:graphicData>
             </a:graphic>
-          </wp:inline>
+          </wp:anchor>
         </w:drawing>
       </w:r>
-    </w:p>
-    <w:p>
-      <w:pPr>
-        <w:rPr>
-          <w:rFonts w:eastAsiaTheme="minorEastAsia"/>
-        </w:rPr>
-      </w:pPr>
-      <w:r>
-        <w:rPr>
-          <w:noProof/>
-        </w:rPr>
-        <w:drawing>
-          <wp:inline distT="0" distB="0" distL="0" distR="0" wp14:anchorId="03D8D813" wp14:editId="30E5F2C5">
-            <wp:extent cx="2509114" cy="814414"/>
-            <wp:effectExtent l="0" t="0" r="5715" b="5080"/>
-            <wp:docPr id="25" name="Imagen 25"/>
-            <wp:cNvGraphicFramePr>
-              <a:graphicFrameLocks xmlns:a="http://schemas.openxmlformats.org/drawingml/2006/main" noChangeAspect="1"/>
-            </wp:cNvGraphicFramePr>
-            <a:graphic xmlns:a="http://schemas.openxmlformats.org/drawingml/2006/main">
-              <a:graphicData uri="http://schemas.openxmlformats.org/drawingml/2006/picture">
-                <pic:pic xmlns:pic="http://schemas.openxmlformats.org/drawingml/2006/picture">
-                  <pic:nvPicPr>
-                    <pic:cNvPr id="1" name=""/>
-                    <pic:cNvPicPr/>
-                  </pic:nvPicPr>
-                  <pic:blipFill>
-                    <a:blip r:embed="rId39"/>
-                    <a:stretch>
-                      <a:fillRect/>
-                    </a:stretch>
-                  </pic:blipFill>
-                  <pic:spPr>
-                    <a:xfrm>
-                      <a:off x="0" y="0"/>
-                      <a:ext cx="2581866" cy="838028"/>
-                    </a:xfrm>
-                    <a:prstGeom prst="rect">
-                      <a:avLst/>
-                    </a:prstGeom>
-                  </pic:spPr>
-                </pic:pic>
-              </a:graphicData>
-            </a:graphic>
-          </wp:inline>
-        </w:drawing>
-      </w:r>
-    </w:p>
-    <w:p>
-      <w:pPr>
-        <w:rPr>
-          <w:rFonts w:eastAsiaTheme="minorEastAsia"/>
-        </w:rPr>
-      </w:pPr>
     </w:p>
     <w:p>
       <w:pPr>
@@ -6458,7 +6515,7 @@
                     <pic:cNvPicPr/>
                   </pic:nvPicPr>
                   <pic:blipFill>
-                    <a:blip r:embed="rId40">
+                    <a:blip r:embed="rId39">
                       <a:extLst>
                         <a:ext uri="{28A0092B-C50C-407E-A947-70E740481C1C}">
                           <a14:useLocalDpi xmlns:a14="http://schemas.microsoft.com/office/drawing/2010/main" val="0"/>
@@ -6510,7 +6567,7 @@
                     <pic:cNvPicPr/>
                   </pic:nvPicPr>
                   <pic:blipFill>
-                    <a:blip r:embed="rId41"/>
+                    <a:blip r:embed="rId40"/>
                     <a:stretch>
                       <a:fillRect/>
                     </a:stretch>
@@ -6769,7 +6826,7 @@
                     <pic:cNvPicPr/>
                   </pic:nvPicPr>
                   <pic:blipFill>
-                    <a:blip r:embed="rId42">
+                    <a:blip r:embed="rId41">
                       <a:extLst>
                         <a:ext uri="{28A0092B-C50C-407E-A947-70E740481C1C}">
                           <a14:useLocalDpi xmlns:a14="http://schemas.microsoft.com/office/drawing/2010/main" val="0"/>
@@ -6929,7 +6986,7 @@
                     <pic:cNvPicPr/>
                   </pic:nvPicPr>
                   <pic:blipFill>
-                    <a:blip r:embed="rId43">
+                    <a:blip r:embed="rId42">
                       <a:extLst>
                         <a:ext uri="{28A0092B-C50C-407E-A947-70E740481C1C}">
                           <a14:useLocalDpi xmlns:a14="http://schemas.microsoft.com/office/drawing/2010/main" val="0"/>
@@ -7021,7 +7078,7 @@
                     <pic:cNvPicPr/>
                   </pic:nvPicPr>
                   <pic:blipFill>
-                    <a:blip r:embed="rId44">
+                    <a:blip r:embed="rId43">
                       <a:extLst>
                         <a:ext uri="{28A0092B-C50C-407E-A947-70E740481C1C}">
                           <a14:useLocalDpi xmlns:a14="http://schemas.microsoft.com/office/drawing/2010/main" val="0"/>
@@ -7341,7 +7398,7 @@
                     <pic:cNvPicPr/>
                   </pic:nvPicPr>
                   <pic:blipFill>
-                    <a:blip r:embed="rId45">
+                    <a:blip r:embed="rId44">
                       <a:extLst>
                         <a:ext uri="{28A0092B-C50C-407E-A947-70E740481C1C}">
                           <a14:useLocalDpi xmlns:a14="http://schemas.microsoft.com/office/drawing/2010/main" val="0"/>
@@ -7515,7 +7572,7 @@
                     <pic:cNvPicPr/>
                   </pic:nvPicPr>
                   <pic:blipFill>
-                    <a:blip r:embed="rId46">
+                    <a:blip r:embed="rId45">
                       <a:extLst>
                         <a:ext uri="{28A0092B-C50C-407E-A947-70E740481C1C}">
                           <a14:useLocalDpi xmlns:a14="http://schemas.microsoft.com/office/drawing/2010/main" val="0"/>
@@ -7621,7 +7678,7 @@
                     <pic:cNvPicPr/>
                   </pic:nvPicPr>
                   <pic:blipFill>
-                    <a:blip r:embed="rId47">
+                    <a:blip r:embed="rId46">
                       <a:extLst>
                         <a:ext uri="{28A0092B-C50C-407E-A947-70E740481C1C}">
                           <a14:useLocalDpi xmlns:a14="http://schemas.microsoft.com/office/drawing/2010/main" val="0"/>
@@ -7772,7 +7829,7 @@
                     <pic:cNvPicPr/>
                   </pic:nvPicPr>
                   <pic:blipFill>
-                    <a:blip r:embed="rId48">
+                    <a:blip r:embed="rId47">
                       <a:extLst>
                         <a:ext uri="{28A0092B-C50C-407E-A947-70E740481C1C}">
                           <a14:useLocalDpi xmlns:a14="http://schemas.microsoft.com/office/drawing/2010/main" val="0"/>
@@ -7832,7 +7889,7 @@
                     <pic:cNvPicPr/>
                   </pic:nvPicPr>
                   <pic:blipFill>
-                    <a:blip r:embed="rId49">
+                    <a:blip r:embed="rId48">
                       <a:extLst>
                         <a:ext uri="{28A0092B-C50C-407E-A947-70E740481C1C}">
                           <a14:useLocalDpi xmlns:a14="http://schemas.microsoft.com/office/drawing/2010/main" val="0"/>
@@ -7886,7 +7943,7 @@
                     <pic:cNvPicPr/>
                   </pic:nvPicPr>
                   <pic:blipFill>
-                    <a:blip r:embed="rId50">
+                    <a:blip r:embed="rId49">
                       <a:extLst>
                         <a:ext uri="{28A0092B-C50C-407E-A947-70E740481C1C}">
                           <a14:useLocalDpi xmlns:a14="http://schemas.microsoft.com/office/drawing/2010/main" val="0"/>
@@ -7946,7 +8003,7 @@
                     <pic:cNvPicPr/>
                   </pic:nvPicPr>
                   <pic:blipFill>
-                    <a:blip r:embed="rId51">
+                    <a:blip r:embed="rId50">
                       <a:extLst>
                         <a:ext uri="{28A0092B-C50C-407E-A947-70E740481C1C}">
                           <a14:useLocalDpi xmlns:a14="http://schemas.microsoft.com/office/drawing/2010/main" val="0"/>
@@ -8381,7 +8438,7 @@
                     <pic:cNvPicPr/>
                   </pic:nvPicPr>
                   <pic:blipFill>
-                    <a:blip r:embed="rId52">
+                    <a:blip r:embed="rId51">
                       <a:extLst>
                         <a:ext uri="{28A0092B-C50C-407E-A947-70E740481C1C}">
                           <a14:useLocalDpi xmlns:a14="http://schemas.microsoft.com/office/drawing/2010/main" val="0"/>

</xml_diff>